<commit_message>
Completed Weekly 7 Work.
</commit_message>
<xml_diff>
--- a/Week 7/CST-247-Benchmark-Bible-Verse-Application.docx
+++ b/Week 7/CST-247-Benchmark-Bible-Verse-Application.docx
@@ -75,25 +75,7 @@
           <w:sz w:val="24"/>
           <w:szCs w:val="24"/>
         </w:rPr>
-        <w:t>Testament Selection (</w:t>
-      </w:r>
-      <w:proofErr w:type="gramStart"/>
-      <w:r>
-        <w:rPr>
-          <w:rFonts w:ascii="Times New Roman" w:eastAsia="Times New Roman" w:hAnsi="Times New Roman" w:cs="Times New Roman"/>
-          <w:sz w:val="24"/>
-          <w:szCs w:val="24"/>
-        </w:rPr>
-        <w:t>i.e.</w:t>
-      </w:r>
-      <w:proofErr w:type="gramEnd"/>
-      <w:r>
-        <w:rPr>
-          <w:rFonts w:ascii="Times New Roman" w:eastAsia="Times New Roman" w:hAnsi="Times New Roman" w:cs="Times New Roman"/>
-          <w:sz w:val="24"/>
-          <w:szCs w:val="24"/>
-        </w:rPr>
-        <w:t xml:space="preserve"> Old or New Testament)</w:t>
+        <w:t>Testament Selection (i.e. Old or New Testament)</w:t>
       </w:r>
     </w:p>
     <w:p>
@@ -115,25 +97,7 @@
           <w:sz w:val="24"/>
           <w:szCs w:val="24"/>
         </w:rPr>
-        <w:t>Book Selection (</w:t>
-      </w:r>
-      <w:proofErr w:type="gramStart"/>
-      <w:r>
-        <w:rPr>
-          <w:rFonts w:ascii="Times New Roman" w:eastAsia="Times New Roman" w:hAnsi="Times New Roman" w:cs="Times New Roman"/>
-          <w:sz w:val="24"/>
-          <w:szCs w:val="24"/>
-        </w:rPr>
-        <w:t>i.e.</w:t>
-      </w:r>
-      <w:proofErr w:type="gramEnd"/>
-      <w:r>
-        <w:rPr>
-          <w:rFonts w:ascii="Times New Roman" w:eastAsia="Times New Roman" w:hAnsi="Times New Roman" w:cs="Times New Roman"/>
-          <w:sz w:val="24"/>
-          <w:szCs w:val="24"/>
-        </w:rPr>
-        <w:t xml:space="preserve"> Genesis, Mark, John, etc.)</w:t>
+        <w:t>Book Selection (i.e. Genesis, Mark, John, etc.)</w:t>
       </w:r>
     </w:p>
     <w:p>
@@ -155,25 +119,7 @@
           <w:sz w:val="24"/>
           <w:szCs w:val="24"/>
         </w:rPr>
-        <w:t>Chapter Number (</w:t>
-      </w:r>
-      <w:proofErr w:type="gramStart"/>
-      <w:r>
-        <w:rPr>
-          <w:rFonts w:ascii="Times New Roman" w:eastAsia="Times New Roman" w:hAnsi="Times New Roman" w:cs="Times New Roman"/>
-          <w:sz w:val="24"/>
-          <w:szCs w:val="24"/>
-        </w:rPr>
-        <w:t>i.e.</w:t>
-      </w:r>
-      <w:proofErr w:type="gramEnd"/>
-      <w:r>
-        <w:rPr>
-          <w:rFonts w:ascii="Times New Roman" w:eastAsia="Times New Roman" w:hAnsi="Times New Roman" w:cs="Times New Roman"/>
-          <w:sz w:val="24"/>
-          <w:szCs w:val="24"/>
-        </w:rPr>
-        <w:t xml:space="preserve"> chapter number, for John 3:16, the chapter would be 3)</w:t>
+        <w:t>Chapter Number (i.e. chapter number, for John 3:16, the chapter would be 3)</w:t>
       </w:r>
     </w:p>
     <w:p>
@@ -195,25 +141,7 @@
           <w:sz w:val="24"/>
           <w:szCs w:val="24"/>
         </w:rPr>
-        <w:t>Verse Number (</w:t>
-      </w:r>
-      <w:proofErr w:type="gramStart"/>
-      <w:r>
-        <w:rPr>
-          <w:rFonts w:ascii="Times New Roman" w:eastAsia="Times New Roman" w:hAnsi="Times New Roman" w:cs="Times New Roman"/>
-          <w:sz w:val="24"/>
-          <w:szCs w:val="24"/>
-        </w:rPr>
-        <w:t>i.e.</w:t>
-      </w:r>
-      <w:proofErr w:type="gramEnd"/>
-      <w:r>
-        <w:rPr>
-          <w:rFonts w:ascii="Times New Roman" w:eastAsia="Times New Roman" w:hAnsi="Times New Roman" w:cs="Times New Roman"/>
-          <w:sz w:val="24"/>
-          <w:szCs w:val="24"/>
-        </w:rPr>
-        <w:t xml:space="preserve"> verse number, for John 3:16, the verse would be 16)</w:t>
+        <w:t>Verse Number (i.e. verse number, for John 3:16, the verse would be 16)</w:t>
       </w:r>
     </w:p>
     <w:p>
@@ -235,25 +163,7 @@
           <w:sz w:val="24"/>
           <w:szCs w:val="24"/>
         </w:rPr>
-        <w:t>Verse Text (</w:t>
-      </w:r>
-      <w:proofErr w:type="gramStart"/>
-      <w:r>
-        <w:rPr>
-          <w:rFonts w:ascii="Times New Roman" w:eastAsia="Times New Roman" w:hAnsi="Times New Roman" w:cs="Times New Roman"/>
-          <w:sz w:val="24"/>
-          <w:szCs w:val="24"/>
-        </w:rPr>
-        <w:t>i.e.</w:t>
-      </w:r>
-      <w:proofErr w:type="gramEnd"/>
-      <w:r>
-        <w:rPr>
-          <w:rFonts w:ascii="Times New Roman" w:eastAsia="Times New Roman" w:hAnsi="Times New Roman" w:cs="Times New Roman"/>
-          <w:sz w:val="24"/>
-          <w:szCs w:val="24"/>
-        </w:rPr>
-        <w:t xml:space="preserve"> text of the actual Bible Verse)</w:t>
+        <w:t>Verse Text (i.e. text of the actual Bible Verse)</w:t>
       </w:r>
     </w:p>
     <w:p>
@@ -315,25 +225,7 @@
           <w:sz w:val="24"/>
           <w:szCs w:val="24"/>
         </w:rPr>
-        <w:t>Testament Selection (</w:t>
-      </w:r>
-      <w:proofErr w:type="gramStart"/>
-      <w:r>
-        <w:rPr>
-          <w:rFonts w:ascii="Times New Roman" w:eastAsia="Times New Roman" w:hAnsi="Times New Roman" w:cs="Times New Roman"/>
-          <w:sz w:val="24"/>
-          <w:szCs w:val="24"/>
-        </w:rPr>
-        <w:t>i.e.</w:t>
-      </w:r>
-      <w:proofErr w:type="gramEnd"/>
-      <w:r>
-        <w:rPr>
-          <w:rFonts w:ascii="Times New Roman" w:eastAsia="Times New Roman" w:hAnsi="Times New Roman" w:cs="Times New Roman"/>
-          <w:sz w:val="24"/>
-          <w:szCs w:val="24"/>
-        </w:rPr>
-        <w:t xml:space="preserve"> Old or New Testament)</w:t>
+        <w:t>Testament Selection (i.e. Old or New Testament)</w:t>
       </w:r>
     </w:p>
     <w:p>
@@ -355,25 +247,7 @@
           <w:sz w:val="24"/>
           <w:szCs w:val="24"/>
         </w:rPr>
-        <w:t>Book Selection (</w:t>
-      </w:r>
-      <w:proofErr w:type="gramStart"/>
-      <w:r>
-        <w:rPr>
-          <w:rFonts w:ascii="Times New Roman" w:eastAsia="Times New Roman" w:hAnsi="Times New Roman" w:cs="Times New Roman"/>
-          <w:sz w:val="24"/>
-          <w:szCs w:val="24"/>
-        </w:rPr>
-        <w:t>i.e.</w:t>
-      </w:r>
-      <w:proofErr w:type="gramEnd"/>
-      <w:r>
-        <w:rPr>
-          <w:rFonts w:ascii="Times New Roman" w:eastAsia="Times New Roman" w:hAnsi="Times New Roman" w:cs="Times New Roman"/>
-          <w:sz w:val="24"/>
-          <w:szCs w:val="24"/>
-        </w:rPr>
-        <w:t xml:space="preserve"> Genesis, Mark, John, etc.)</w:t>
+        <w:t>Book Selection (i.e. Genesis, Mark, John, etc.)</w:t>
       </w:r>
     </w:p>
     <w:p>
@@ -395,25 +269,7 @@
           <w:sz w:val="24"/>
           <w:szCs w:val="24"/>
         </w:rPr>
-        <w:t>Chapter Number (</w:t>
-      </w:r>
-      <w:proofErr w:type="gramStart"/>
-      <w:r>
-        <w:rPr>
-          <w:rFonts w:ascii="Times New Roman" w:eastAsia="Times New Roman" w:hAnsi="Times New Roman" w:cs="Times New Roman"/>
-          <w:sz w:val="24"/>
-          <w:szCs w:val="24"/>
-        </w:rPr>
-        <w:t>i.e.</w:t>
-      </w:r>
-      <w:proofErr w:type="gramEnd"/>
-      <w:r>
-        <w:rPr>
-          <w:rFonts w:ascii="Times New Roman" w:eastAsia="Times New Roman" w:hAnsi="Times New Roman" w:cs="Times New Roman"/>
-          <w:sz w:val="24"/>
-          <w:szCs w:val="24"/>
-        </w:rPr>
-        <w:t xml:space="preserve"> chapter number, for John 3:16, the chapter would be 3)</w:t>
+        <w:t>Chapter Number (i.e. chapter number, for John 3:16, the chapter would be 3)</w:t>
       </w:r>
     </w:p>
     <w:p>
@@ -435,25 +291,7 @@
           <w:sz w:val="24"/>
           <w:szCs w:val="24"/>
         </w:rPr>
-        <w:t>Verse Number (</w:t>
-      </w:r>
-      <w:proofErr w:type="gramStart"/>
-      <w:r>
-        <w:rPr>
-          <w:rFonts w:ascii="Times New Roman" w:eastAsia="Times New Roman" w:hAnsi="Times New Roman" w:cs="Times New Roman"/>
-          <w:sz w:val="24"/>
-          <w:szCs w:val="24"/>
-        </w:rPr>
-        <w:t>i.e.</w:t>
-      </w:r>
-      <w:proofErr w:type="gramEnd"/>
-      <w:r>
-        <w:rPr>
-          <w:rFonts w:ascii="Times New Roman" w:eastAsia="Times New Roman" w:hAnsi="Times New Roman" w:cs="Times New Roman"/>
-          <w:sz w:val="24"/>
-          <w:szCs w:val="24"/>
-        </w:rPr>
-        <w:t xml:space="preserve"> verse number, for John 3:16, the verse would be 16)</w:t>
+        <w:t>Verse Number (i.e. verse number, for John 3:16, the verse would be 16)</w:t>
       </w:r>
     </w:p>
     <w:p>
@@ -583,25 +421,7 @@
           <w:sz w:val="24"/>
           <w:szCs w:val="24"/>
         </w:rPr>
-        <w:t xml:space="preserve">All data entered in all forms must have the proper data types with data </w:t>
-      </w:r>
-      <w:proofErr w:type="gramStart"/>
-      <w:r>
-        <w:rPr>
-          <w:rFonts w:ascii="Times New Roman" w:eastAsia="Times New Roman" w:hAnsi="Times New Roman" w:cs="Times New Roman"/>
-          <w:sz w:val="24"/>
-          <w:szCs w:val="24"/>
-        </w:rPr>
-        <w:t>validation, and</w:t>
-      </w:r>
-      <w:proofErr w:type="gramEnd"/>
-      <w:r>
-        <w:rPr>
-          <w:rFonts w:ascii="Times New Roman" w:eastAsia="Times New Roman" w:hAnsi="Times New Roman" w:cs="Times New Roman"/>
-          <w:sz w:val="24"/>
-          <w:szCs w:val="24"/>
-        </w:rPr>
-        <w:t xml:space="preserve"> display proper data entry error messages to the user.</w:t>
+        <w:t>All data entered in all forms must have the proper data types with data validation, and display proper data entry error messages to the user.</w:t>
       </w:r>
     </w:p>
     <w:p>
@@ -912,25 +732,7 @@
           <w:sz w:val="24"/>
           <w:szCs w:val="24"/>
         </w:rPr>
-        <w:t xml:space="preserve">Explanation of the technical approach taken to design and implement the application, including a detailed list of all classes, methods, variables, and beans, as appropriate and relevant to your application. Use UML </w:t>
-      </w:r>
-      <w:proofErr w:type="gramStart"/>
-      <w:r>
-        <w:rPr>
-          <w:rFonts w:ascii="Times New Roman" w:eastAsia="Times New Roman" w:hAnsi="Times New Roman" w:cs="Times New Roman"/>
-          <w:sz w:val="24"/>
-          <w:szCs w:val="24"/>
-        </w:rPr>
-        <w:t>diagrams</w:t>
-      </w:r>
-      <w:proofErr w:type="gramEnd"/>
-      <w:r>
-        <w:rPr>
-          <w:rFonts w:ascii="Times New Roman" w:eastAsia="Times New Roman" w:hAnsi="Times New Roman" w:cs="Times New Roman"/>
-          <w:sz w:val="24"/>
-          <w:szCs w:val="24"/>
-        </w:rPr>
-        <w:t xml:space="preserve"> as necessary.</w:t>
+        <w:t>Explanation of the technical approach taken to design and implement the application, including a detailed list of all classes, methods, variables, and beans, as appropriate and relevant to your application. Use UML diagrams as necessary.</w:t>
       </w:r>
     </w:p>
     <w:p>
@@ -1041,6 +843,39 @@
           <w:szCs w:val="24"/>
         </w:rPr>
         <w:t>A link to your GIT Repository.</w:t>
+      </w:r>
+    </w:p>
+    <w:p>
+      <w:pPr>
+        <w:numPr>
+          <w:ilvl w:val="1"/>
+          <w:numId w:val="4"/>
+        </w:numPr>
+        <w:spacing w:before="100" w:beforeAutospacing="1" w:after="100" w:afterAutospacing="1" w:line="240" w:lineRule="auto"/>
+        <w:rPr>
+          <w:rFonts w:ascii="Times New Roman" w:eastAsia="Times New Roman" w:hAnsi="Times New Roman" w:cs="Times New Roman"/>
+          <w:sz w:val="24"/>
+          <w:szCs w:val="24"/>
+        </w:rPr>
+      </w:pPr>
+      <w:hyperlink r:id="rId5" w:history="1">
+        <w:r>
+          <w:rPr>
+            <w:rStyle w:val="Hyperlink"/>
+            <w:rFonts w:ascii="Times New Roman" w:eastAsia="Times New Roman" w:hAnsi="Times New Roman" w:cs="Times New Roman"/>
+            <w:sz w:val="24"/>
+            <w:szCs w:val="24"/>
+          </w:rPr>
+          <w:t>https://github.com/smoncavage/CST247_EnterpriseApplications3.git</w:t>
+        </w:r>
+      </w:hyperlink>
+      <w:r>
+        <w:rPr>
+          <w:rFonts w:ascii="Times New Roman" w:eastAsia="Times New Roman" w:hAnsi="Times New Roman" w:cs="Times New Roman"/>
+          <w:sz w:val="24"/>
+          <w:szCs w:val="24"/>
+        </w:rPr>
+        <w:t xml:space="preserve"> </w:t>
       </w:r>
     </w:p>
     <w:p>
@@ -1606,7 +1441,7 @@
         <w:ind w:left="720" w:hanging="360"/>
       </w:pPr>
     </w:lvl>
-    <w:lvl w:ilvl="1" w:tentative="1">
+    <w:lvl w:ilvl="1">
       <w:start w:val="1"/>
       <w:numFmt w:val="decimal"/>
       <w:lvlText w:val="%2."/>
@@ -1841,6 +1676,7 @@
     <w:lsdException w:name="HTML Sample" w:semiHidden="1" w:unhideWhenUsed="1"/>
     <w:lsdException w:name="HTML Typewriter" w:semiHidden="1" w:unhideWhenUsed="1"/>
     <w:lsdException w:name="HTML Variable" w:semiHidden="1" w:unhideWhenUsed="1"/>
+    <w:lsdException w:name="Normal Table" w:semiHidden="1" w:unhideWhenUsed="1"/>
     <w:lsdException w:name="annotation subject" w:semiHidden="1" w:unhideWhenUsed="1"/>
     <w:lsdException w:name="No List" w:semiHidden="1" w:unhideWhenUsed="1"/>
     <w:lsdException w:name="Outline List 1" w:semiHidden="1" w:unhideWhenUsed="1"/>
@@ -1887,8 +1723,10 @@
     <w:lsdException w:name="Table Subtle 2" w:semiHidden="1" w:unhideWhenUsed="1"/>
     <w:lsdException w:name="Table Web 1" w:semiHidden="1" w:unhideWhenUsed="1"/>
     <w:lsdException w:name="Table Web 2" w:semiHidden="1" w:unhideWhenUsed="1"/>
+    <w:lsdException w:name="Table Web 3" w:semiHidden="1" w:unhideWhenUsed="1"/>
     <w:lsdException w:name="Balloon Text" w:semiHidden="1" w:unhideWhenUsed="1"/>
     <w:lsdException w:name="Table Grid" w:uiPriority="39"/>
+    <w:lsdException w:name="Table Theme" w:semiHidden="1" w:unhideWhenUsed="1"/>
     <w:lsdException w:name="Placeholder Text" w:semiHidden="1"/>
     <w:lsdException w:name="No Spacing" w:uiPriority="1" w:qFormat="1"/>
     <w:lsdException w:name="Light Shading" w:uiPriority="60"/>
@@ -2177,6 +2015,29 @@
     <w:rPr>
       <w:i/>
       <w:iCs/>
+    </w:rPr>
+  </w:style>
+  <w:style w:type="character" w:styleId="Hyperlink">
+    <w:name w:val="Hyperlink"/>
+    <w:basedOn w:val="DefaultParagraphFont"/>
+    <w:uiPriority w:val="99"/>
+    <w:unhideWhenUsed/>
+    <w:rsid w:val="0079026F"/>
+    <w:rPr>
+      <w:color w:val="0563C1" w:themeColor="hyperlink"/>
+      <w:u w:val="single"/>
+    </w:rPr>
+  </w:style>
+  <w:style w:type="character" w:styleId="UnresolvedMention">
+    <w:name w:val="Unresolved Mention"/>
+    <w:basedOn w:val="DefaultParagraphFont"/>
+    <w:uiPriority w:val="99"/>
+    <w:semiHidden/>
+    <w:unhideWhenUsed/>
+    <w:rsid w:val="0079026F"/>
+    <w:rPr>
+      <w:color w:val="605E5C"/>
+      <w:shd w:val="clear" w:color="auto" w:fill="E1DFDD"/>
     </w:rPr>
   </w:style>
 </w:styles>

</xml_diff>